<commit_message>
ajout de nouveau site
</commit_message>
<xml_diff>
--- a/trunk/Site transport - Besoins.docx
+++ b/trunk/Site transport - Besoins.docx
@@ -443,6 +443,68 @@
     </w:p>
     <w:p>
       <w:pPr>
+        <w:pStyle w:val="Paragraphedeliste"/>
+        <w:numPr>
+          <w:ilvl w:val="0"/>
+          <w:numId w:val="5"/>
+        </w:numPr>
+        <w:rPr>
+          <w:lang w:val="pt-PT"/>
+        </w:rPr>
+      </w:pPr>
+      <w:hyperlink r:id="rId13" w:history="1">
+        <w:r>
+          <w:rPr>
+            <w:rStyle w:val="Lienhypertexte"/>
+            <w:lang w:val="pt-PT"/>
+          </w:rPr>
+          <w:t>http://www.tzav.fr/index.php</w:t>
+        </w:r>
+      </w:hyperlink>
+      <w:r>
+        <w:rPr>
+          <w:lang w:val="pt-PT"/>
+        </w:rPr>
+        <w:t xml:space="preserve"> :  </w:t>
+      </w:r>
+      <w:r>
+        <w:t>Simple</w:t>
+      </w:r>
+    </w:p>
+    <w:p>
+      <w:pPr>
+        <w:pStyle w:val="Paragraphedeliste"/>
+        <w:numPr>
+          <w:ilvl w:val="0"/>
+          <w:numId w:val="5"/>
+        </w:numPr>
+      </w:pPr>
+      <w:hyperlink r:id="rId14" w:history="1">
+        <w:r>
+          <w:rPr>
+            <w:rStyle w:val="Lienhypertexte"/>
+          </w:rPr>
+          <w:t>http://www.generation-net.org/references-internet/references-internet.htm</w:t>
+        </w:r>
+      </w:hyperlink>
+      <w:r>
+        <w:t xml:space="preserve"> : Il y a </w:t>
+      </w:r>
+      <w:r>
+        <w:t>pa</w:t>
+      </w:r>
+      <w:r>
+        <w:t>s mal d’</w:t>
+      </w:r>
+      <w:r>
+        <w:t>exe</w:t>
+      </w:r>
+      <w:r>
+        <w:t>mple de site sympa</w:t>
+      </w:r>
+    </w:p>
+    <w:p>
+      <w:pPr>
         <w:pStyle w:val="Titre1"/>
       </w:pPr>
       <w:r>
@@ -470,6 +532,7 @@
         </w:numPr>
       </w:pPr>
       <w:r>
+        <w:lastRenderedPageBreak/>
         <w:t xml:space="preserve">Dans le cas ou les points offriront une course gratuite, est elle </w:t>
       </w:r>
       <w:r>
@@ -503,7 +566,6 @@
         </w:numPr>
       </w:pPr>
       <w:r>
-        <w:lastRenderedPageBreak/>
         <w:t>Quel est le nom de la société ?</w:t>
       </w:r>
     </w:p>
@@ -552,10 +614,7 @@
         <w:t>Photoshop</w:t>
       </w:r>
       <w:r>
-        <w:t xml:space="preserve"> devra être</w:t>
-      </w:r>
-      <w:r>
-        <w:t xml:space="preserve"> </w:t>
+        <w:t xml:space="preserve"> devra être </w:t>
       </w:r>
       <w:r>
         <w:t>fournie puis une version HTML + CSS de la charte graphique retenue.</w:t>
@@ -2145,6 +2204,7 @@
   <w:style w:type="character" w:default="1" w:styleId="Policepardfaut">
     <w:name w:val="Default Paragraph Font"/>
     <w:uiPriority w:val="1"/>
+    <w:semiHidden/>
     <w:unhideWhenUsed/>
   </w:style>
   <w:style w:type="table" w:default="1" w:styleId="TableauNormal">
@@ -2297,6 +2357,18 @@
       <w:rFonts w:ascii="Tahoma" w:hAnsi="Tahoma" w:cs="Tahoma"/>
       <w:sz w:val="16"/>
       <w:szCs w:val="16"/>
+    </w:rPr>
+  </w:style>
+  <w:style w:type="character" w:styleId="Lienhypertextesuivivisit">
+    <w:name w:val="FollowedHyperlink"/>
+    <w:basedOn w:val="Policepardfaut"/>
+    <w:uiPriority w:val="99"/>
+    <w:semiHidden/>
+    <w:unhideWhenUsed/>
+    <w:rsid w:val="0009618D"/>
+    <w:rPr>
+      <w:color w:val="800080" w:themeColor="followedHyperlink"/>
+      <w:u w:val="single"/>
     </w:rPr>
   </w:style>
 </w:styles>

</xml_diff>